<commit_message>
"Please commit and then sync", Git says.
</commit_message>
<xml_diff>
--- a/Use Case-ARPless Check.docx
+++ b/Use Case-ARPless Check.docx
@@ -10,14 +10,14 @@
           <w:numId w:val="3"/>
         </w:numPr>
         <w:rPr>
-          <w:rFonts w:ascii="Comic Neue" w:hAnsi="Comic Neue"/>
-          <w:sz w:val="22"/>
-        </w:rPr>
-      </w:pPr>
-      <w:r>
-        <w:rPr>
-          <w:rFonts w:ascii="Comic Neue" w:hAnsi="Comic Neue" w:hint="eastAsia"/>
-          <w:sz w:val="22"/>
+          <w:rFonts w:ascii="Arial" w:hAnsi="Arial"/>
+          <w:sz w:val="40"/>
+        </w:rPr>
+      </w:pPr>
+      <w:r>
+        <w:rPr>
+          <w:rFonts w:ascii="Arial" w:hAnsi="Arial"/>
+          <w:sz w:val="40"/>
         </w:rPr>
         <w:t>Brief Description</w:t>
       </w:r>
@@ -26,7 +26,8 @@
       <w:pPr>
         <w:ind w:left="360" w:firstLine="0"/>
         <w:rPr>
-          <w:rFonts w:ascii="Comic Neue" w:hAnsi="Comic Neue"/>
+          <w:rFonts w:ascii="Arial" w:hAnsi="Arial"/>
+          <w:sz w:val="24"/>
         </w:rPr>
       </w:pPr>
     </w:p>
@@ -34,18 +35,30 @@
       <w:pPr>
         <w:ind w:left="360" w:firstLine="0"/>
         <w:rPr>
-          <w:rFonts w:ascii="Comic Neue" w:hAnsi="Comic Neue"/>
-        </w:rPr>
-      </w:pPr>
-      <w:r>
-        <w:rPr>
-          <w:rFonts w:ascii="Comic Neue" w:hAnsi="Comic Neue" w:hint="eastAsia"/>
-        </w:rPr>
-        <w:t xml:space="preserve">This use case describes how an Administrator </w:t>
-      </w:r>
-      <w:r>
-        <w:rPr>
-          <w:rFonts w:ascii="Comic Neue" w:hAnsi="Comic Neue" w:hint="eastAsia"/>
+          <w:rFonts w:ascii="Arial" w:hAnsi="Arial"/>
+          <w:sz w:val="24"/>
+        </w:rPr>
+      </w:pPr>
+      <w:r>
+        <w:rPr>
+          <w:rFonts w:ascii="Arial" w:hAnsi="Arial"/>
+          <w:sz w:val="24"/>
+        </w:rPr>
+        <w:t>This use c</w:t>
+      </w:r>
+      <w:bookmarkStart w:id="0" w:name="_GoBack"/>
+      <w:bookmarkEnd w:id="0"/>
+      <w:r>
+        <w:rPr>
+          <w:rFonts w:ascii="Arial" w:hAnsi="Arial"/>
+          <w:sz w:val="24"/>
+        </w:rPr>
+        <w:t xml:space="preserve">ase describes how an Administrator </w:t>
+      </w:r>
+      <w:r>
+        <w:rPr>
+          <w:rFonts w:ascii="Arial" w:hAnsi="Arial"/>
+          <w:sz w:val="24"/>
         </w:rPr>
         <w:t>will check for students with no ARP records</w:t>
       </w:r>
@@ -54,7 +67,8 @@
       <w:pPr>
         <w:ind w:left="360" w:firstLine="0"/>
         <w:rPr>
-          <w:rFonts w:ascii="Comic Neue" w:hAnsi="Comic Neue"/>
+          <w:rFonts w:ascii="Arial" w:hAnsi="Arial"/>
+          <w:sz w:val="24"/>
         </w:rPr>
       </w:pPr>
     </w:p>
@@ -66,14 +80,14 @@
           <w:numId w:val="3"/>
         </w:numPr>
         <w:rPr>
-          <w:rFonts w:ascii="Comic Neue" w:hAnsi="Comic Neue"/>
-          <w:sz w:val="22"/>
-        </w:rPr>
-      </w:pPr>
-      <w:r>
-        <w:rPr>
-          <w:rFonts w:ascii="Comic Neue" w:hAnsi="Comic Neue" w:hint="eastAsia"/>
-          <w:sz w:val="22"/>
+          <w:rFonts w:ascii="Arial" w:hAnsi="Arial"/>
+          <w:sz w:val="40"/>
+        </w:rPr>
+      </w:pPr>
+      <w:r>
+        <w:rPr>
+          <w:rFonts w:ascii="Arial" w:hAnsi="Arial"/>
+          <w:sz w:val="40"/>
         </w:rPr>
         <w:t>Actors</w:t>
       </w:r>
@@ -82,7 +96,8 @@
       <w:pPr>
         <w:ind w:left="360" w:firstLine="0"/>
         <w:rPr>
-          <w:rFonts w:ascii="Comic Neue" w:hAnsi="Comic Neue"/>
+          <w:rFonts w:ascii="Arial" w:hAnsi="Arial"/>
+          <w:sz w:val="24"/>
         </w:rPr>
       </w:pPr>
     </w:p>
@@ -94,12 +109,14 @@
           <w:numId w:val="3"/>
         </w:numPr>
         <w:rPr>
-          <w:rFonts w:ascii="Comic Neue" w:hAnsi="Comic Neue" w:hint="eastAsia"/>
-        </w:rPr>
-      </w:pPr>
-      <w:r>
-        <w:rPr>
-          <w:rFonts w:ascii="Comic Neue" w:hAnsi="Comic Neue" w:hint="eastAsia"/>
+          <w:rFonts w:ascii="Arial" w:hAnsi="Arial"/>
+          <w:sz w:val="24"/>
+        </w:rPr>
+      </w:pPr>
+      <w:r>
+        <w:rPr>
+          <w:rFonts w:ascii="Arial" w:hAnsi="Arial"/>
+          <w:sz w:val="24"/>
         </w:rPr>
         <w:t>Administrator</w:t>
       </w:r>
@@ -108,7 +125,8 @@
       <w:pPr>
         <w:ind w:left="360" w:firstLine="0"/>
         <w:rPr>
-          <w:rFonts w:ascii="Comic Neue" w:hAnsi="Comic Neue"/>
+          <w:rFonts w:ascii="Arial" w:hAnsi="Arial"/>
+          <w:sz w:val="24"/>
         </w:rPr>
       </w:pPr>
     </w:p>
@@ -120,14 +138,14 @@
           <w:numId w:val="3"/>
         </w:numPr>
         <w:rPr>
-          <w:rFonts w:ascii="Comic Neue" w:hAnsi="Comic Neue"/>
-          <w:sz w:val="22"/>
-        </w:rPr>
-      </w:pPr>
-      <w:r>
-        <w:rPr>
-          <w:rFonts w:ascii="Comic Neue" w:hAnsi="Comic Neue" w:hint="eastAsia"/>
-          <w:sz w:val="22"/>
+          <w:rFonts w:ascii="Arial" w:hAnsi="Arial"/>
+          <w:sz w:val="40"/>
+        </w:rPr>
+      </w:pPr>
+      <w:r>
+        <w:rPr>
+          <w:rFonts w:ascii="Arial" w:hAnsi="Arial"/>
+          <w:sz w:val="40"/>
         </w:rPr>
         <w:t>Preconditions</w:t>
       </w:r>
@@ -136,7 +154,8 @@
       <w:pPr>
         <w:ind w:left="360" w:firstLine="0"/>
         <w:rPr>
-          <w:rFonts w:ascii="Comic Neue" w:hAnsi="Comic Neue"/>
+          <w:rFonts w:ascii="Arial" w:hAnsi="Arial"/>
+          <w:sz w:val="24"/>
         </w:rPr>
       </w:pPr>
     </w:p>
@@ -144,12 +163,14 @@
       <w:pPr>
         <w:ind w:left="360" w:firstLine="0"/>
         <w:rPr>
-          <w:rFonts w:ascii="Comic Neue" w:hAnsi="Comic Neue" w:hint="eastAsia"/>
-        </w:rPr>
-      </w:pPr>
-      <w:r>
-        <w:rPr>
-          <w:rFonts w:ascii="Comic Neue" w:hAnsi="Comic Neue" w:hint="eastAsia"/>
+          <w:rFonts w:ascii="Arial" w:hAnsi="Arial"/>
+          <w:sz w:val="24"/>
+        </w:rPr>
+      </w:pPr>
+      <w:r>
+        <w:rPr>
+          <w:rFonts w:ascii="Arial" w:hAnsi="Arial"/>
+          <w:sz w:val="24"/>
         </w:rPr>
         <w:t>The database is available.</w:t>
       </w:r>
@@ -158,12 +179,14 @@
       <w:pPr>
         <w:ind w:left="360" w:firstLine="0"/>
         <w:rPr>
-          <w:rFonts w:ascii="Comic Neue" w:hAnsi="Comic Neue"/>
-        </w:rPr>
-      </w:pPr>
-      <w:r>
-        <w:rPr>
-          <w:rFonts w:ascii="Comic Neue" w:hAnsi="Comic Neue" w:hint="eastAsia"/>
+          <w:rFonts w:ascii="Arial" w:hAnsi="Arial"/>
+          <w:sz w:val="24"/>
+        </w:rPr>
+      </w:pPr>
+      <w:r>
+        <w:rPr>
+          <w:rFonts w:ascii="Arial" w:hAnsi="Arial"/>
+          <w:sz w:val="24"/>
         </w:rPr>
         <w:t>The list of student names is available.</w:t>
       </w:r>
@@ -172,7 +195,8 @@
       <w:pPr>
         <w:ind w:left="360" w:firstLine="0"/>
         <w:rPr>
-          <w:rFonts w:ascii="Comic Neue" w:hAnsi="Comic Neue"/>
+          <w:rFonts w:ascii="Arial" w:hAnsi="Arial"/>
+          <w:sz w:val="24"/>
         </w:rPr>
       </w:pPr>
     </w:p>
@@ -184,14 +208,14 @@
           <w:numId w:val="3"/>
         </w:numPr>
         <w:rPr>
-          <w:rFonts w:ascii="Comic Neue" w:hAnsi="Comic Neue"/>
-          <w:sz w:val="22"/>
-        </w:rPr>
-      </w:pPr>
-      <w:r>
-        <w:rPr>
-          <w:rFonts w:ascii="Comic Neue" w:hAnsi="Comic Neue" w:hint="eastAsia"/>
-          <w:sz w:val="22"/>
+          <w:rFonts w:ascii="Arial" w:hAnsi="Arial"/>
+          <w:sz w:val="40"/>
+        </w:rPr>
+      </w:pPr>
+      <w:r>
+        <w:rPr>
+          <w:rFonts w:ascii="Arial" w:hAnsi="Arial"/>
+          <w:sz w:val="40"/>
         </w:rPr>
         <w:t>Basic Flow of Events</w:t>
       </w:r>
@@ -200,7 +224,8 @@
       <w:pPr>
         <w:ind w:left="360" w:firstLine="0"/>
         <w:rPr>
-          <w:rFonts w:ascii="Comic Neue" w:hAnsi="Comic Neue"/>
+          <w:rFonts w:ascii="Arial" w:hAnsi="Arial"/>
+          <w:sz w:val="24"/>
         </w:rPr>
       </w:pPr>
     </w:p>
@@ -213,26 +238,23 @@
         </w:numPr>
         <w:ind w:left="851" w:hanging="284"/>
         <w:rPr>
-          <w:rFonts w:ascii="Comic Neue" w:hAnsi="Comic Neue" w:hint="eastAsia"/>
-        </w:rPr>
-      </w:pPr>
-      <w:r>
-        <w:rPr>
-          <w:rFonts w:ascii="Comic Neue" w:hAnsi="Comic Neue" w:hint="eastAsia"/>
+          <w:rFonts w:ascii="Arial" w:hAnsi="Arial"/>
+          <w:sz w:val="24"/>
+        </w:rPr>
+      </w:pPr>
+      <w:r>
+        <w:rPr>
+          <w:rFonts w:ascii="Arial" w:hAnsi="Arial"/>
+          <w:sz w:val="24"/>
         </w:rPr>
         <w:t xml:space="preserve">The use case begins when an Administrator </w:t>
       </w:r>
       <w:r>
         <w:rPr>
-          <w:rFonts w:ascii="Comic Neue" w:hAnsi="Comic Neue" w:hint="eastAsia"/>
-        </w:rPr>
-        <w:t>clicks on the button to check for students with no ARP records</w:t>
-      </w:r>
-      <w:r>
-        <w:rPr>
-          <w:rFonts w:ascii="Comic Neue" w:hAnsi="Comic Neue" w:hint="eastAsia"/>
-        </w:rPr>
-        <w:t>.</w:t>
+          <w:rFonts w:ascii="Arial" w:hAnsi="Arial"/>
+          <w:sz w:val="24"/>
+        </w:rPr>
+        <w:t>clicks on the button to check for students with no ARP records.</w:t>
       </w:r>
     </w:p>
     <w:p>
@@ -244,12 +266,14 @@
         </w:numPr>
         <w:ind w:left="851" w:hanging="284"/>
         <w:rPr>
-          <w:rFonts w:ascii="Comic Neue" w:hAnsi="Comic Neue" w:hint="eastAsia"/>
-        </w:rPr>
-      </w:pPr>
-      <w:r>
-        <w:rPr>
-          <w:rFonts w:ascii="Comic Neue" w:hAnsi="Comic Neue" w:hint="eastAsia"/>
+          <w:rFonts w:ascii="Arial" w:hAnsi="Arial"/>
+          <w:sz w:val="24"/>
+        </w:rPr>
+      </w:pPr>
+      <w:r>
+        <w:rPr>
+          <w:rFonts w:ascii="Arial" w:hAnsi="Arial"/>
+          <w:sz w:val="24"/>
         </w:rPr>
         <w:t>The program will check the student name list and all records to find students with no ARP records.</w:t>
       </w:r>
@@ -263,12 +287,14 @@
         </w:numPr>
         <w:ind w:left="851" w:hanging="284"/>
         <w:rPr>
-          <w:rFonts w:ascii="Comic Neue" w:hAnsi="Comic Neue" w:hint="eastAsia"/>
-        </w:rPr>
-      </w:pPr>
-      <w:r>
-        <w:rPr>
-          <w:rFonts w:ascii="Comic Neue" w:hAnsi="Comic Neue" w:hint="eastAsia"/>
+          <w:rFonts w:ascii="Arial" w:hAnsi="Arial"/>
+          <w:sz w:val="24"/>
+        </w:rPr>
+      </w:pPr>
+      <w:r>
+        <w:rPr>
+          <w:rFonts w:ascii="Arial" w:hAnsi="Arial"/>
+          <w:sz w:val="24"/>
         </w:rPr>
         <w:t>A Table will appear which contains the names and details of all students with no ARP records.</w:t>
       </w:r>
@@ -282,12 +308,14 @@
         </w:numPr>
         <w:ind w:left="851" w:hanging="284"/>
         <w:rPr>
-          <w:rFonts w:ascii="Comic Neue" w:hAnsi="Comic Neue"/>
-        </w:rPr>
-      </w:pPr>
-      <w:r>
-        <w:rPr>
-          <w:rFonts w:ascii="Comic Neue" w:hAnsi="Comic Neue" w:hint="eastAsia"/>
+          <w:rFonts w:ascii="Arial" w:hAnsi="Arial"/>
+          <w:sz w:val="24"/>
+        </w:rPr>
+      </w:pPr>
+      <w:r>
+        <w:rPr>
+          <w:rFonts w:ascii="Arial" w:hAnsi="Arial"/>
+          <w:sz w:val="24"/>
         </w:rPr>
         <w:t>The use case ends successfully.</w:t>
       </w:r>
@@ -295,7 +323,8 @@
     <w:p>
       <w:pPr>
         <w:rPr>
-          <w:rFonts w:ascii="Comic Neue" w:hAnsi="Comic Neue"/>
+          <w:rFonts w:ascii="Arial" w:hAnsi="Arial"/>
+          <w:sz w:val="24"/>
         </w:rPr>
       </w:pPr>
     </w:p>
@@ -307,14 +336,14 @@
           <w:numId w:val="3"/>
         </w:numPr>
         <w:rPr>
-          <w:rFonts w:ascii="Comic Neue" w:hAnsi="Comic Neue"/>
-          <w:sz w:val="22"/>
-        </w:rPr>
-      </w:pPr>
-      <w:r>
-        <w:rPr>
-          <w:rFonts w:ascii="Comic Neue" w:hAnsi="Comic Neue" w:hint="eastAsia"/>
-          <w:sz w:val="22"/>
+          <w:rFonts w:ascii="Arial" w:hAnsi="Arial"/>
+          <w:sz w:val="40"/>
+        </w:rPr>
+      </w:pPr>
+      <w:r>
+        <w:rPr>
+          <w:rFonts w:ascii="Arial" w:hAnsi="Arial"/>
+          <w:sz w:val="40"/>
         </w:rPr>
         <w:t>Alternative Flows</w:t>
       </w:r>
@@ -323,7 +352,8 @@
       <w:pPr>
         <w:ind w:left="360" w:firstLine="0"/>
         <w:rPr>
-          <w:rFonts w:ascii="Comic Neue" w:hAnsi="Comic Neue"/>
+          <w:rFonts w:ascii="Arial" w:hAnsi="Arial"/>
+          <w:sz w:val="24"/>
         </w:rPr>
       </w:pPr>
     </w:p>
@@ -335,12 +365,14 @@
           <w:numId w:val="3"/>
         </w:numPr>
         <w:rPr>
-          <w:rFonts w:ascii="Comic Neue" w:hAnsi="Comic Neue"/>
-        </w:rPr>
-      </w:pPr>
-      <w:r>
-        <w:rPr>
-          <w:rFonts w:ascii="Comic Neue" w:hAnsi="Comic Neue" w:hint="eastAsia"/>
+          <w:rFonts w:ascii="Arial" w:hAnsi="Arial"/>
+          <w:sz w:val="24"/>
+        </w:rPr>
+      </w:pPr>
+      <w:r>
+        <w:rPr>
+          <w:rFonts w:ascii="Arial" w:hAnsi="Arial"/>
+          <w:sz w:val="24"/>
         </w:rPr>
         <w:t>All students have ARP records</w:t>
       </w:r>
@@ -349,7 +381,8 @@
       <w:pPr>
         <w:ind w:left="360" w:firstLine="0"/>
         <w:rPr>
-          <w:rFonts w:ascii="Comic Neue" w:hAnsi="Comic Neue"/>
+          <w:rFonts w:ascii="Arial" w:hAnsi="Arial"/>
+          <w:sz w:val="24"/>
         </w:rPr>
       </w:pPr>
     </w:p>
@@ -357,32 +390,23 @@
       <w:pPr>
         <w:ind w:left="360" w:firstLine="0"/>
         <w:rPr>
-          <w:rFonts w:ascii="Comic Neue" w:hAnsi="Comic Neue"/>
-        </w:rPr>
-      </w:pPr>
-      <w:r>
-        <w:rPr>
-          <w:rFonts w:ascii="Comic Neue" w:hAnsi="Comic Neue" w:hint="eastAsia"/>
+          <w:rFonts w:ascii="Arial" w:hAnsi="Arial"/>
+          <w:sz w:val="24"/>
+        </w:rPr>
+      </w:pPr>
+      <w:r>
+        <w:rPr>
+          <w:rFonts w:ascii="Arial" w:hAnsi="Arial"/>
+          <w:sz w:val="24"/>
         </w:rPr>
         <w:t>If in step 2,</w:t>
       </w:r>
       <w:r>
         <w:rPr>
-          <w:rFonts w:ascii="Comic Neue" w:hAnsi="Comic Neue" w:hint="eastAsia"/>
-        </w:rPr>
-        <w:t xml:space="preserve"> the program finds that all students </w:t>
-      </w:r>
-      <w:r>
-        <w:rPr>
-          <w:rFonts w:ascii="Comic Neue" w:hAnsi="Comic Neue"/>
-        </w:rPr>
-        <w:t>have</w:t>
-      </w:r>
-      <w:r>
-        <w:rPr>
-          <w:rFonts w:ascii="Comic Neue" w:hAnsi="Comic Neue" w:hint="eastAsia"/>
-        </w:rPr>
-        <w:t xml:space="preserve"> ARP records, then</w:t>
+          <w:rFonts w:ascii="Arial" w:hAnsi="Arial"/>
+          <w:sz w:val="24"/>
+        </w:rPr>
+        <w:t xml:space="preserve"> the program finds that all students have ARP records, then</w:t>
       </w:r>
     </w:p>
     <w:p>
@@ -394,12 +418,14 @@
         </w:numPr>
         <w:ind w:left="851" w:hanging="284"/>
         <w:rPr>
-          <w:rFonts w:ascii="Comic Neue" w:hAnsi="Comic Neue" w:hint="eastAsia"/>
-        </w:rPr>
-      </w:pPr>
-      <w:r>
-        <w:rPr>
-          <w:rFonts w:ascii="Comic Neue" w:hAnsi="Comic Neue" w:hint="eastAsia"/>
+          <w:rFonts w:ascii="Arial" w:hAnsi="Arial"/>
+          <w:sz w:val="24"/>
+        </w:rPr>
+      </w:pPr>
+      <w:r>
+        <w:rPr>
+          <w:rFonts w:ascii="Arial" w:hAnsi="Arial"/>
+          <w:sz w:val="24"/>
         </w:rPr>
         <w:t>A message will appear, stating that all students have ARP records.</w:t>
       </w:r>
@@ -413,12 +439,14 @@
         </w:numPr>
         <w:ind w:left="851" w:hanging="284"/>
         <w:rPr>
-          <w:rFonts w:ascii="Comic Neue" w:hAnsi="Comic Neue"/>
-        </w:rPr>
-      </w:pPr>
-      <w:r>
-        <w:rPr>
-          <w:rFonts w:ascii="Comic Neue" w:hAnsi="Comic Neue" w:hint="eastAsia"/>
+          <w:rFonts w:ascii="Arial" w:hAnsi="Arial"/>
+          <w:sz w:val="24"/>
+        </w:rPr>
+      </w:pPr>
+      <w:r>
+        <w:rPr>
+          <w:rFonts w:ascii="Arial" w:hAnsi="Arial"/>
+          <w:sz w:val="24"/>
         </w:rPr>
         <w:t>The use case ends successfully.</w:t>
       </w:r>
@@ -426,7 +454,8 @@
     <w:p>
       <w:pPr>
         <w:rPr>
-          <w:rFonts w:ascii="Comic Neue" w:hAnsi="Comic Neue"/>
+          <w:rFonts w:ascii="Arial" w:hAnsi="Arial"/>
+          <w:sz w:val="22"/>
         </w:rPr>
       </w:pPr>
     </w:p>
@@ -434,11 +463,10 @@
       <w:pPr>
         <w:ind w:left="360" w:firstLine="0"/>
         <w:rPr>
-          <w:rFonts w:ascii="Comic Neue" w:hAnsi="Comic Neue"/>
-        </w:rPr>
-      </w:pPr>
-      <w:bookmarkStart w:id="0" w:name="_GoBack"/>
-      <w:bookmarkEnd w:id="0"/>
+          <w:rFonts w:ascii="Arial" w:hAnsi="Arial"/>
+          <w:sz w:val="22"/>
+        </w:rPr>
+      </w:pPr>
     </w:p>
     <w:sectPr>
       <w:pgSz w:w="11906" w:h="16838"/>

</xml_diff>